<commit_message>
We tried to write uprintf(). Getting an error: undefined reference to '__aeabi_uidivmod' while compiling. Figure that out tomorrow!
</commit_message>
<xml_diff>
--- a/Lab02/Lab02Questions.docx
+++ b/Lab02/Lab02Questions.docx
@@ -209,11 +209,7 @@
       </w:pPr>
       <w:r>
         <w:rPr/>
-        <w:t xml:space="preserve">It converts the ELF file into </w:t>
-      </w:r>
-      <w:r>
-        <w:rPr/>
-        <w:t>natively executable ARM machine code, removing the Linux specific header.</w:t>
+        <w:t>It converts the ELF file into natively executable ARM machine code, removing the Linux specific header.</w:t>
       </w:r>
     </w:p>
     <w:p>
@@ -257,6 +253,34 @@
       </w:pPr>
       <w:r>
         <w:rPr/>
+        <w:t>[</w:t>
+        <w:br/>
+        <w:tab/>
+        <w:t xml:space="preserve">Text </w:t>
+        <w:br/>
+        <w:tab/>
+        <w:tab/>
+        <w:t>Contains the executable code in the image.</w:t>
+        <w:br/>
+        <w:tab/>
+        <w:t xml:space="preserve">Data </w:t>
+        <w:br/>
+        <w:tab/>
+        <w:tab/>
+        <w:t>initialized global and static variables, and static constants.</w:t>
+        <w:br/>
+        <w:tab/>
+        <w:t>BSS</w:t>
+        <w:br/>
+        <w:tab/>
+        <w:tab/>
+        <w:t>unintialized and static variables, not given space in the executable image,</w:t>
+        <w:br/>
+        <w:tab/>
+        <w:tab/>
+        <w:t>but populated upon execution.</w:t>
+        <w:br/>
+        <w:t xml:space="preserve">] </w:t>
       </w:r>
     </w:p>
     <w:sectPr>
@@ -266,6 +290,7 @@
       <w:pgNumType w:fmt="decimal"/>
       <w:formProt w:val="false"/>
       <w:textDirection w:val="lrTb"/>
+      <w:docGrid w:type="default" w:linePitch="100" w:charSpace="0"/>
     </w:sectPr>
   </w:body>
 </w:document>
@@ -285,7 +310,6 @@
         </w:tabs>
         <w:ind w:left="720" w:hanging="360"/>
       </w:pPr>
-      <w:rPr/>
     </w:lvl>
     <w:lvl w:ilvl="1">
       <w:start w:val="1"/>
@@ -310,7 +334,6 @@
         </w:tabs>
         <w:ind w:left="1440" w:hanging="360"/>
       </w:pPr>
-      <w:rPr/>
     </w:lvl>
     <w:lvl w:ilvl="3">
       <w:start w:val="1"/>
@@ -323,7 +346,6 @@
         </w:tabs>
         <w:ind w:left="1800" w:hanging="360"/>
       </w:pPr>
-      <w:rPr/>
     </w:lvl>
     <w:lvl w:ilvl="4">
       <w:start w:val="1"/>
@@ -336,7 +358,6 @@
         </w:tabs>
         <w:ind w:left="2160" w:hanging="360"/>
       </w:pPr>
-      <w:rPr/>
     </w:lvl>
     <w:lvl w:ilvl="5">
       <w:start w:val="1"/>
@@ -349,7 +370,6 @@
         </w:tabs>
         <w:ind w:left="2520" w:hanging="360"/>
       </w:pPr>
-      <w:rPr/>
     </w:lvl>
     <w:lvl w:ilvl="6">
       <w:start w:val="1"/>
@@ -362,7 +382,6 @@
         </w:tabs>
         <w:ind w:left="2880" w:hanging="360"/>
       </w:pPr>
-      <w:rPr/>
     </w:lvl>
     <w:lvl w:ilvl="7">
       <w:start w:val="1"/>
@@ -375,7 +394,6 @@
         </w:tabs>
         <w:ind w:left="3240" w:hanging="360"/>
       </w:pPr>
-      <w:rPr/>
     </w:lvl>
     <w:lvl w:ilvl="8">
       <w:start w:val="1"/>
@@ -388,7 +406,6 @@
         </w:tabs>
         <w:ind w:left="3600" w:hanging="360"/>
       </w:pPr>
-      <w:rPr/>
     </w:lvl>
   </w:abstractNum>
   <w:abstractNum w:abstractNumId="2">
@@ -403,7 +420,6 @@
         </w:tabs>
         <w:ind w:left="720" w:hanging="360"/>
       </w:pPr>
-      <w:rPr/>
     </w:lvl>
     <w:lvl w:ilvl="1">
       <w:start w:val="1"/>
@@ -428,7 +444,6 @@
         </w:tabs>
         <w:ind w:left="1440" w:hanging="360"/>
       </w:pPr>
-      <w:rPr/>
     </w:lvl>
     <w:lvl w:ilvl="3">
       <w:start w:val="1"/>
@@ -441,7 +456,6 @@
         </w:tabs>
         <w:ind w:left="1800" w:hanging="360"/>
       </w:pPr>
-      <w:rPr/>
     </w:lvl>
     <w:lvl w:ilvl="4">
       <w:start w:val="1"/>
@@ -454,7 +468,6 @@
         </w:tabs>
         <w:ind w:left="2160" w:hanging="360"/>
       </w:pPr>
-      <w:rPr/>
     </w:lvl>
     <w:lvl w:ilvl="5">
       <w:start w:val="1"/>
@@ -467,7 +480,6 @@
         </w:tabs>
         <w:ind w:left="2520" w:hanging="360"/>
       </w:pPr>
-      <w:rPr/>
     </w:lvl>
     <w:lvl w:ilvl="6">
       <w:start w:val="1"/>
@@ -480,7 +492,6 @@
         </w:tabs>
         <w:ind w:left="2880" w:hanging="360"/>
       </w:pPr>
-      <w:rPr/>
     </w:lvl>
     <w:lvl w:ilvl="7">
       <w:start w:val="1"/>
@@ -493,7 +504,6 @@
         </w:tabs>
         <w:ind w:left="3240" w:hanging="360"/>
       </w:pPr>
-      <w:rPr/>
     </w:lvl>
     <w:lvl w:ilvl="8">
       <w:start w:val="1"/>
@@ -506,7 +516,6 @@
         </w:tabs>
         <w:ind w:left="3600" w:hanging="360"/>
       </w:pPr>
-      <w:rPr/>
     </w:lvl>
   </w:abstractNum>
   <w:abstractNum w:abstractNumId="3">
@@ -647,14 +656,12 @@
       <w:rPr>
         <w:rFonts w:ascii="Liberation Serif" w:hAnsi="Liberation Serif" w:eastAsia="Noto Serif CJK SC" w:cs="Lohit Devanagari"/>
         <w:kern w:val="2"/>
-        <w:sz w:val="24"/>
         <w:szCs w:val="24"/>
         <w:lang w:val="en-CA" w:eastAsia="zh-CN" w:bidi="hi-IN"/>
       </w:rPr>
     </w:rPrDefault>
     <w:pPrDefault>
       <w:pPr>
-        <w:widowControl/>
         <w:suppressAutoHyphens w:val="true"/>
       </w:pPr>
     </w:pPrDefault>
@@ -664,7 +671,10 @@
     <w:qFormat/>
     <w:pPr>
       <w:widowControl/>
+      <w:suppressAutoHyphens w:val="true"/>
       <w:bidi w:val="0"/>
+      <w:spacing w:before="0" w:after="0"/>
+      <w:jc w:val="left"/>
     </w:pPr>
     <w:rPr>
       <w:rFonts w:ascii="Liberation Serif" w:hAnsi="Liberation Serif" w:eastAsia="Noto Serif CJK SC" w:cs="Lohit Devanagari"/>

</xml_diff>